<commit_message>
naming change, ER diagram
departaments changed onto branches
branch is more correct finance term
</commit_message>
<xml_diff>
--- a/bank_project_description.docx
+++ b/bank_project_description.docx
@@ -850,15 +850,20 @@
       </w:r>
     </w:p>
     <w:p>
+      <w:pPr>
+        <w:rPr>
+          <w:rStyle w:val="Nagwek1Znak"/>
+        </w:rPr>
+      </w:pPr>
       <w:r>
         <w:rPr>
           <w:noProof/>
         </w:rPr>
         <w:drawing>
-          <wp:inline distT="0" distB="0" distL="0" distR="0" wp14:anchorId="7EB040FF" wp14:editId="6E9A10CA">
-            <wp:extent cx="4975110" cy="2970698"/>
-            <wp:effectExtent l="0" t="0" r="0" b="1270"/>
-            <wp:docPr id="33" name="Obraz 33"/>
+          <wp:inline distT="0" distB="0" distL="0" distR="0" wp14:anchorId="4EF3EDE8" wp14:editId="5528F53F">
+            <wp:extent cx="5747385" cy="3408045"/>
+            <wp:effectExtent l="0" t="0" r="5715" b="1905"/>
+            <wp:docPr id="2" name="Obraz 2"/>
             <wp:cNvGraphicFramePr>
               <a:graphicFrameLocks xmlns:a="http://schemas.openxmlformats.org/drawingml/2006/main" noChangeAspect="1"/>
             </wp:cNvGraphicFramePr>
@@ -866,23 +871,36 @@
               <a:graphicData uri="http://schemas.openxmlformats.org/drawingml/2006/picture">
                 <pic:pic xmlns:pic="http://schemas.openxmlformats.org/drawingml/2006/picture">
                   <pic:nvPicPr>
-                    <pic:cNvPr id="1" name=""/>
-                    <pic:cNvPicPr/>
+                    <pic:cNvPr id="0" name="Picture 1"/>
+                    <pic:cNvPicPr>
+                      <a:picLocks noChangeAspect="1" noChangeArrowheads="1"/>
+                    </pic:cNvPicPr>
                   </pic:nvPicPr>
                   <pic:blipFill>
-                    <a:blip r:embed="rId9"/>
+                    <a:blip r:embed="rId9" cstate="print">
+                      <a:extLst>
+                        <a:ext uri="{28A0092B-C50C-407E-A947-70E740481C1C}">
+                          <a14:useLocalDpi xmlns:a14="http://schemas.microsoft.com/office/drawing/2010/main" val="0"/>
+                        </a:ext>
+                      </a:extLst>
+                    </a:blip>
+                    <a:srcRect/>
                     <a:stretch>
                       <a:fillRect/>
                     </a:stretch>
                   </pic:blipFill>
-                  <pic:spPr>
+                  <pic:spPr bwMode="auto">
                     <a:xfrm>
                       <a:off x="0" y="0"/>
-                      <a:ext cx="4976764" cy="2971686"/>
+                      <a:ext cx="5747385" cy="3408045"/>
                     </a:xfrm>
                     <a:prstGeom prst="rect">
                       <a:avLst/>
                     </a:prstGeom>
+                    <a:noFill/>
+                    <a:ln>
+                      <a:noFill/>
+                    </a:ln>
                   </pic:spPr>
                 </pic:pic>
               </a:graphicData>
@@ -893,16 +911,18 @@
     </w:p>
     <w:p>
       <w:pPr>
-        <w:pStyle w:val="Nagwek1"/>
-      </w:pPr>
-      <w:r>
+        <w:rPr>
+          <w:rStyle w:val="Nagwek1Znak"/>
+        </w:rPr>
+      </w:pPr>
+    </w:p>
+    <w:p>
+      <w:r>
+        <w:rPr>
+          <w:rStyle w:val="Nagwek1Znak"/>
+        </w:rPr>
         <w:t>SCHEMAT BAZY DANYCH</w:t>
       </w:r>
-    </w:p>
-    <w:p>
-      <w:pPr>
-        <w:pStyle w:val="Nagwek1"/>
-      </w:pPr>
       <w:r>
         <w:rPr>
           <w:noProof/>
@@ -943,87 +963,79 @@
           </wp:inline>
         </w:drawing>
       </w:r>
+      <w:r>
+        <w:rPr>
+          <w:rStyle w:val="Nagwek1Znak"/>
+        </w:rPr>
+        <w:t>DODATKOWE WIĘZY INTEGRALNOŚCI DANYCH (NIE ZAPISANE W SCHEMACIE)</w:t>
+      </w:r>
     </w:p>
     <w:p>
       <w:pPr>
         <w:pStyle w:val="Nagwek1"/>
       </w:pPr>
-      <w:r>
-        <w:t>DODATKOWE WIĘZY INTEGRALNOŚCI DANYCH (NIE ZAPISANE W SCHEMACIE)</w:t>
-      </w:r>
     </w:p>
     <w:p>
       <w:pPr>
         <w:pStyle w:val="Nagwek1"/>
       </w:pPr>
-    </w:p>
+      <w:r>
+        <w:t>UTWORZONE INDEKSY</w:t>
+      </w:r>
+    </w:p>
+    <w:p>
+      <w:r>
+        <w:t xml:space="preserve">Więzy integralności oraz duża zależność między tablicami pozwoliła ograniczyć liczbę ręcznie utworzonych indeksów. </w:t>
+      </w:r>
+      <w:r>
+        <w:t>Indeksy zostały utworzone głównie</w:t>
+      </w:r>
+      <w:r>
+        <w:t xml:space="preserve"> na kolumnach będących kluczami obcymi </w:t>
+      </w:r>
+      <w:r>
+        <w:t>odpowiadającym numerom konta, identyfikatorach klienta oraz identyfikatorach karty</w:t>
+      </w:r>
+      <w:r>
+        <w:t xml:space="preserve">. Decyzja związana jest z koniecznością częstego sprawdzania tych danych oraz z pewnością, że te dane nie ulegną zmianie. Z podobnych powodów został utworzony indeks w tabeli </w:t>
+      </w:r>
+      <w:proofErr w:type="spellStart"/>
+      <w:r>
+        <w:t>Clients</w:t>
+      </w:r>
+      <w:proofErr w:type="spellEnd"/>
+      <w:r>
+        <w:t xml:space="preserve"> na kolumnie </w:t>
+      </w:r>
+      <w:proofErr w:type="spellStart"/>
+      <w:r>
+        <w:t>PhoneNumbers</w:t>
+      </w:r>
+      <w:proofErr w:type="spellEnd"/>
+      <w:r>
+        <w:t>, ta kolumna jako jedyna w tym zestawieniu nie jest kluczem obcym.</w:t>
+      </w:r>
+    </w:p>
+    <w:p/>
     <w:p>
       <w:pPr>
         <w:pStyle w:val="Nagwek1"/>
       </w:pPr>
       <w:r>
-        <w:t>UTWORZONE INDEKSY</w:t>
-      </w:r>
-    </w:p>
-    <w:p>
-      <w:r>
-        <w:t xml:space="preserve">Więzy integralności oraz duża zależność między tablicami pozwoliła ograniczyć liczbę ręcznie utworzonych indeksów. </w:t>
-      </w:r>
-      <w:r>
-        <w:t>Indeksy zostały utworzone głównie</w:t>
-      </w:r>
-      <w:r>
-        <w:t xml:space="preserve"> na kolumnach będących kluczami obcymi </w:t>
-      </w:r>
-      <w:r>
-        <w:lastRenderedPageBreak/>
-        <w:t>odpowiadającym numerom konta, identyfikatorach klienta oraz identyfikatorach karty</w:t>
-      </w:r>
-      <w:r>
-        <w:t xml:space="preserve">. Decyzja związana jest z koniecznością częstego sprawdzania tych danych oraz z pewnością, że te dane nie ulegną zmianie. Z podobnych powodów został utworzony indeks w tabeli </w:t>
-      </w:r>
-      <w:proofErr w:type="spellStart"/>
-      <w:r>
-        <w:t>Clients</w:t>
-      </w:r>
-      <w:proofErr w:type="spellEnd"/>
-      <w:r>
-        <w:t xml:space="preserve"> na kolumnie </w:t>
-      </w:r>
-      <w:proofErr w:type="spellStart"/>
-      <w:r>
-        <w:t>PhoneNumbers</w:t>
-      </w:r>
-      <w:proofErr w:type="spellEnd"/>
-      <w:r>
-        <w:t>, ta kolumna jako jedyna w tym zestawieniu nie jest kluczem obcym.</w:t>
-      </w:r>
-    </w:p>
-    <w:p/>
+        <w:t>OPIS STWORZONYCH WIDOKÓW</w:t>
+      </w:r>
+    </w:p>
     <w:p>
       <w:pPr>
         <w:pStyle w:val="Nagwek1"/>
       </w:pPr>
       <w:r>
-        <w:t>OPIS STWORZONYCH WIDOKÓW</w:t>
-      </w:r>
-    </w:p>
-    <w:p>
-      <w:pPr>
-        <w:pStyle w:val="Nagwek1"/>
-      </w:pPr>
-      <w:r>
         <w:t>OPIS PROCEDUR SKŁADOWANYCH</w:t>
       </w:r>
     </w:p>
     <w:p>
-      <w:proofErr w:type="spellStart"/>
-      <w:r>
-        <w:t>Klienci</w:t>
-      </w:r>
-      <w:proofErr w:type="spellEnd"/>
-      <w:r>
-        <w:t xml:space="preserve"> mogą posiadać konta osobiste, oszczędnościowe, biznesowe lub w przypadku klientów niepełnoletnich konta dla młodzieży</w:t>
+      <w:r>
+        <w:t>Klienci mogą posiadać konta osobiste, oszczędnościowe, biznesowe lub w przypadku klientów niepełnoletnich konta dla młodzieży</w:t>
       </w:r>
     </w:p>
     <w:p>

</xml_diff>

<commit_message>
bugfix and backup query
added backup query and bugfixed base, also added backup button to admin panel
</commit_message>
<xml_diff>
--- a/bank_project_description.docx
+++ b/bank_project_description.docx
@@ -1059,7 +1059,10 @@
         <w:pStyle w:val="Nagwek1"/>
       </w:pPr>
       <w:r>
-        <w:t>OPIS JOB</w:t>
+        <w:t xml:space="preserve">OPIS </w:t>
+      </w:r>
+      <w:r>
+        <w:t>SCHEDULED JOBS</w:t>
       </w:r>
     </w:p>
     <w:p>
@@ -1103,20 +1106,92 @@
     </w:p>
     <w:p>
       <w:pPr>
+        <w:rPr>
+          <w:rFonts w:asciiTheme="majorHAnsi" w:eastAsiaTheme="majorEastAsia" w:hAnsiTheme="majorHAnsi" w:cstheme="majorBidi"/>
+          <w:color w:val="262626" w:themeColor="text1" w:themeTint="D9"/>
+          <w:sz w:val="32"/>
+          <w:szCs w:val="32"/>
+        </w:rPr>
+      </w:pPr>
+      <w:r>
+        <w:br w:type="page"/>
+      </w:r>
+    </w:p>
+    <w:p>
+      <w:pPr>
         <w:pStyle w:val="Nagwek1"/>
       </w:pPr>
       <w:r>
+        <w:lastRenderedPageBreak/>
         <w:t>STRATEGIE PIELĘGNACJI BAZY DANYCH (KOPIE ZAPASOWE)</w:t>
       </w:r>
     </w:p>
     <w:p>
-      <w:pPr>
-        <w:pStyle w:val="Nagwek1"/>
-      </w:pPr>
-      <w:r>
-        <w:br w:type="page"/>
-      </w:r>
-    </w:p>
+      <w:r>
+        <w:t xml:space="preserve">Nasza baza posiada zaimplementowany system automatycznych comiesięcznych backupów. Backupy są wykonywane każdego pierwszego dnia miesiąca (dokładny opis działania w zakładce </w:t>
+      </w:r>
+      <w:proofErr w:type="spellStart"/>
+      <w:r>
+        <w:t>Scheduled</w:t>
+      </w:r>
+      <w:proofErr w:type="spellEnd"/>
+      <w:r>
+        <w:t xml:space="preserve"> </w:t>
+      </w:r>
+      <w:proofErr w:type="spellStart"/>
+      <w:r>
+        <w:t>Jobs</w:t>
+      </w:r>
+      <w:proofErr w:type="spellEnd"/>
+      <w:r>
+        <w:t xml:space="preserve">). Kopie tworzone są w podanej lokalizacji, a w ich nazwie występuje data utworzenia.  </w:t>
+      </w:r>
+    </w:p>
+    <w:p>
+      <w:r>
+        <w:drawing>
+          <wp:inline distT="0" distB="0" distL="0" distR="0" wp14:anchorId="354A5260" wp14:editId="7B46FE34">
+            <wp:extent cx="5760720" cy="1231265"/>
+            <wp:effectExtent l="0" t="0" r="0" b="6985"/>
+            <wp:docPr id="3" name="Obraz 3" descr="Obraz zawierający tekst&#10;&#10;Opis wygenerowany automatycznie"/>
+            <wp:cNvGraphicFramePr>
+              <a:graphicFrameLocks xmlns:a="http://schemas.openxmlformats.org/drawingml/2006/main" noChangeAspect="1"/>
+            </wp:cNvGraphicFramePr>
+            <a:graphic xmlns:a="http://schemas.openxmlformats.org/drawingml/2006/main">
+              <a:graphicData uri="http://schemas.openxmlformats.org/drawingml/2006/picture">
+                <pic:pic xmlns:pic="http://schemas.openxmlformats.org/drawingml/2006/picture">
+                  <pic:nvPicPr>
+                    <pic:cNvPr id="3" name="Obraz 3" descr="Obraz zawierający tekst&#10;&#10;Opis wygenerowany automatycznie"/>
+                    <pic:cNvPicPr/>
+                  </pic:nvPicPr>
+                  <pic:blipFill>
+                    <a:blip r:embed="rId11"/>
+                    <a:stretch>
+                      <a:fillRect/>
+                    </a:stretch>
+                  </pic:blipFill>
+                  <pic:spPr>
+                    <a:xfrm>
+                      <a:off x="0" y="0"/>
+                      <a:ext cx="5760720" cy="1231265"/>
+                    </a:xfrm>
+                    <a:prstGeom prst="rect">
+                      <a:avLst/>
+                    </a:prstGeom>
+                  </pic:spPr>
+                </pic:pic>
+              </a:graphicData>
+            </a:graphic>
+          </wp:inline>
+        </w:drawing>
+      </w:r>
+    </w:p>
+    <w:p>
+      <w:r>
+        <w:t>Kopie można też wykonywać ręcznie w dowolnej chwili z poziomu admin panelu.</w:t>
+      </w:r>
+    </w:p>
+    <w:p/>
     <w:p/>
     <w:p/>
     <w:p/>

</xml_diff>